<commit_message>
still shitty data yay
</commit_message>
<xml_diff>
--- a/notes.docx
+++ b/notes.docx
@@ -4230,6 +4230,25 @@
       </w:r>
       <w:r>
         <w:t xml:space="preserve"> Another 8-10 nm on top still isn’t good enough.</w:t>
+      </w:r>
+    </w:p>
+    <w:p/>
+    <w:p>
+      <w:r>
+        <w:t>15 June 2017</w:t>
+      </w:r>
+    </w:p>
+    <w:p>
+      <w:r>
+        <w:t xml:space="preserve">- When I plane the profiles, the side that had the “largest pileup” changes. </w:t>
+      </w:r>
+      <w:proofErr w:type="spellStart"/>
+      <w:r>
+        <w:t>Planing</w:t>
+      </w:r>
+      <w:proofErr w:type="spellEnd"/>
+      <w:r>
+        <w:t xml:space="preserve"> looks like it changes the heights a lot.</w:t>
       </w:r>
       <w:bookmarkStart w:id="0" w:name="_GoBack"/>
       <w:bookmarkEnd w:id="0"/>

</xml_diff>

<commit_message>
gonna try new images
</commit_message>
<xml_diff>
--- a/notes.docx
+++ b/notes.docx
@@ -4695,9 +4695,6 @@
         <w:t xml:space="preserve">Dark field images are GORGEOUS. </w:t>
       </w:r>
       <w:r>
-        <w:rPr>
-          <w:u w:val="single"/>
-        </w:rPr>
         <w:t>I need to bring my camera tomorrow</w:t>
       </w:r>
       <w:r>
@@ -4709,6 +4706,8 @@
       <w:r>
         <w:t>me samples with a lot less gold.</w:t>
       </w:r>
+      <w:bookmarkStart w:id="0" w:name="_GoBack"/>
+      <w:bookmarkEnd w:id="0"/>
     </w:p>
     <w:p/>
     <w:p>
@@ -5234,6 +5233,9 @@
           <w:ilvl w:val="0"/>
           <w:numId w:val="1"/>
         </w:numPr>
+        <w:rPr>
+          <w:u w:val="single"/>
+        </w:rPr>
       </w:pPr>
       <w:r>
         <w:t>Remainder of this week’s TODO:</w:t>
@@ -5265,10 +5267,23 @@
       </w:r>
       <w:r>
         <w:br/>
+      </w:r>
+      <w:r>
+        <w:rPr>
+          <w:u w:val="single"/>
+        </w:rPr>
         <w:t>Possibly a computer program to detect cracks.</w:t>
       </w:r>
       <w:r>
+        <w:rPr>
+          <w:u w:val="single"/>
+        </w:rPr>
         <w:br/>
+      </w:r>
+      <w:r>
+        <w:t xml:space="preserve">[DONE] </w:t>
+      </w:r>
+      <w:r>
         <w:t>Analyze the data I got last week to see how cracks change over time for the newly polished samples from Corning.</w:t>
       </w:r>
       <w:r>
@@ -5282,6 +5297,11 @@
       </w:r>
       <w:r>
         <w:br/>
+      </w:r>
+      <w:r>
+        <w:rPr>
+          <w:u w:val="single"/>
+        </w:rPr>
         <w:t>Run new images through original image processing software to see if it picks them up.</w:t>
       </w:r>
     </w:p>
@@ -5359,6 +5379,13 @@
         </w:rPr>
         <w:t>.</w:t>
       </w:r>
+      <w:r>
+        <w:rPr>
+          <w:u w:val="single"/>
+        </w:rPr>
+        <w:br/>
+        <w:t>Ask Nicole about how to get a microscope camera.</w:t>
+      </w:r>
     </w:p>
     <w:p>
       <w:pPr>
@@ -5514,8 +5541,6 @@
       <w:r>
         <w:t>Doesn’t look like there’s anything particularly interesting with the cracks over time on my newly polished samples from Corning. Cracks over time increase for the four highest silica content glasses, and even then they don’t increase by that much. Not sure why it’s so much more dramatic for the older samples.</w:t>
       </w:r>
-      <w:bookmarkStart w:id="0" w:name="_GoBack"/>
-      <w:bookmarkEnd w:id="0"/>
     </w:p>
     <w:sectPr>
       <w:pgSz w:w="12240" w:h="15840"/>

</xml_diff>

<commit_message>
started doing it in MATLAB
</commit_message>
<xml_diff>
--- a/notes.docx
+++ b/notes.docx
@@ -66,13 +66,29 @@
         </w:numPr>
       </w:pPr>
       <w:r>
-        <w:t>Just setting the reference plane is not enough to reliably catch indents in microscope slides at loads lower than 1961 mN.</w:t>
+        <w:t xml:space="preserve">Just setting the reference plane is not enough to reliably catch indents in microscope slides at loads lower than 1961 </w:t>
+      </w:r>
+      <w:proofErr w:type="spellStart"/>
+      <w:r>
+        <w:t>mN</w:t>
+      </w:r>
+      <w:proofErr w:type="spellEnd"/>
+      <w:r>
+        <w:t>.</w:t>
       </w:r>
       <w:r>
         <w:t xml:space="preserve"> Also, primary radial cracks are picked up by the profiler as being part of the indent are </w:t>
       </w:r>
       <w:r>
-        <w:t>when it’s just reference planed: Gaussian blur or height cutoff needed?</w:t>
+        <w:t xml:space="preserve">when </w:t>
+      </w:r>
+      <w:proofErr w:type="gramStart"/>
+      <w:r>
+        <w:t>it’s</w:t>
+      </w:r>
+      <w:proofErr w:type="gramEnd"/>
+      <w:r>
+        <w:t xml:space="preserve"> just reference planed: Gaussian blur or height cutoff needed?</w:t>
       </w:r>
     </w:p>
     <w:p>
@@ -84,7 +100,15 @@
         </w:numPr>
       </w:pPr>
       <w:r>
-        <w:t>For loads 1961 mN and above, how does where you choose your reference plane matter?</w:t>
+        <w:t xml:space="preserve">For loads 1961 </w:t>
+      </w:r>
+      <w:proofErr w:type="spellStart"/>
+      <w:r>
+        <w:t>mN</w:t>
+      </w:r>
+      <w:proofErr w:type="spellEnd"/>
+      <w:r>
+        <w:t xml:space="preserve"> and above, how does where you choose your reference plane matter?</w:t>
       </w:r>
       <w:r>
         <w:t xml:space="preserve"> Tight is an average of -3.27 ± 7.16 % different in area from </w:t>
@@ -120,7 +144,15 @@
         </w:numPr>
       </w:pPr>
       <w:r>
-        <w:t>After doing this, the lower loads (less than 1961 mN) still need some more processing to get an area.</w:t>
+        <w:t xml:space="preserve">After doing this, the lower loads (less than 1961 </w:t>
+      </w:r>
+      <w:proofErr w:type="spellStart"/>
+      <w:r>
+        <w:t>mN</w:t>
+      </w:r>
+      <w:proofErr w:type="spellEnd"/>
+      <w:r>
+        <w:t>) still need some more processing to get an area.</w:t>
       </w:r>
     </w:p>
     <w:p>
@@ -132,7 +164,15 @@
         </w:numPr>
       </w:pPr>
       <w:r>
-        <w:t xml:space="preserve">Some notes about pictures of Caila’s indents: </w:t>
+        <w:t xml:space="preserve">Some notes about pictures of </w:t>
+      </w:r>
+      <w:proofErr w:type="spellStart"/>
+      <w:r>
+        <w:t>Caila’s</w:t>
+      </w:r>
+      <w:proofErr w:type="spellEnd"/>
+      <w:r>
+        <w:t xml:space="preserve"> indents: </w:t>
       </w:r>
       <w:r>
         <w:br/>
@@ -4139,7 +4179,15 @@
         </w:numPr>
       </w:pPr>
       <w:r>
-        <w:t>Cone cracks start at 90% silica at high loads (2942 mN).</w:t>
+        <w:t xml:space="preserve">Cone cracks start at 90% silica at high loads (2942 </w:t>
+      </w:r>
+      <w:proofErr w:type="spellStart"/>
+      <w:r>
+        <w:t>mN</w:t>
+      </w:r>
+      <w:proofErr w:type="spellEnd"/>
+      <w:r>
+        <w:t>).</w:t>
       </w:r>
     </w:p>
     <w:p>
@@ -4202,7 +4250,15 @@
         </w:numPr>
       </w:pPr>
       <w:r>
-        <w:t>When I plane the profiles, the side that had the “largest pileup” changes. Planing looks like it changes the heights a lot.</w:t>
+        <w:t xml:space="preserve">When I plane the profiles, the side that had the “largest pileup” changes. </w:t>
+      </w:r>
+      <w:proofErr w:type="spellStart"/>
+      <w:r>
+        <w:t>Planing</w:t>
+      </w:r>
+      <w:proofErr w:type="spellEnd"/>
+      <w:r>
+        <w:t xml:space="preserve"> looks like it changes the heights a lot.</w:t>
       </w:r>
     </w:p>
     <w:p/>
@@ -4315,7 +4371,15 @@
       </w:r>
       <w:r>
         <w:br/>
-        <w:t>Where does it make sense to do the planing, like what’s an estimate for pileup width?</w:t>
+        <w:t xml:space="preserve">Where does it make sense to do the </w:t>
+      </w:r>
+      <w:proofErr w:type="spellStart"/>
+      <w:r>
+        <w:t>planing</w:t>
+      </w:r>
+      <w:proofErr w:type="spellEnd"/>
+      <w:r>
+        <w:t>, like what’s an estimate for pileup width?</w:t>
       </w:r>
       <w:r>
         <w:br/>
@@ -4369,7 +4433,15 @@
         <w:t xml:space="preserve">[DONE] </w:t>
       </w:r>
       <w:r>
-        <w:t>Email Steve Kriske, cc Darren a</w:t>
+        <w:t xml:space="preserve">Email Steve </w:t>
+      </w:r>
+      <w:proofErr w:type="spellStart"/>
+      <w:r>
+        <w:t>Kriske</w:t>
+      </w:r>
+      <w:proofErr w:type="spellEnd"/>
+      <w:r>
+        <w:t>, cc Darren a</w:t>
       </w:r>
       <w:r>
         <w:t>bout AFM training (Asylum AFM).</w:t>
@@ -4378,7 +4450,15 @@
         <w:br/>
       </w:r>
       <w:r>
-        <w:t>Use markers to show where indents are. 2 indents, get xyz file, do planing and see if you get the same as the profiler.</w:t>
+        <w:t xml:space="preserve">Use markers to show where indents are. 2 indents, get xyz file, do </w:t>
+      </w:r>
+      <w:proofErr w:type="spellStart"/>
+      <w:r>
+        <w:t>planing</w:t>
+      </w:r>
+      <w:proofErr w:type="spellEnd"/>
+      <w:r>
+        <w:t xml:space="preserve"> and see if you get the same as the profiler.</w:t>
       </w:r>
     </w:p>
     <w:p/>
@@ -4531,7 +4611,15 @@
         </w:numPr>
       </w:pPr>
       <w:r>
-        <w:t>I should ask about electroless plating.</w:t>
+        <w:t xml:space="preserve">I should ask about </w:t>
+      </w:r>
+      <w:proofErr w:type="spellStart"/>
+      <w:r>
+        <w:t>electroless</w:t>
+      </w:r>
+      <w:proofErr w:type="spellEnd"/>
+      <w:r>
+        <w:t xml:space="preserve"> plating.</w:t>
       </w:r>
       <w:r>
         <w:t xml:space="preserve"> Asked Phil- </w:t>
@@ -4540,7 +4628,21 @@
         <w:rPr>
           <w:u w:val="single"/>
         </w:rPr>
-        <w:t>now ask John</w:t>
+        <w:t xml:space="preserve">now </w:t>
+      </w:r>
+      <w:proofErr w:type="gramStart"/>
+      <w:r>
+        <w:rPr>
+          <w:u w:val="single"/>
+        </w:rPr>
+        <w:t>ask</w:t>
+      </w:r>
+      <w:proofErr w:type="gramEnd"/>
+      <w:r>
+        <w:rPr>
+          <w:u w:val="single"/>
+        </w:rPr>
+        <w:t xml:space="preserve"> John</w:t>
       </w:r>
       <w:r>
         <w:t>.</w:t>
@@ -4570,7 +4672,15 @@
         </w:numPr>
       </w:pPr>
       <w:r>
-        <w:t xml:space="preserve">I sputtered for ~1 min 10 secs onto sample 14 June, Au-Pd. It’s supposed to be a more uniform layer. It’s quite black too. </w:t>
+        <w:t xml:space="preserve">I sputtered for ~1 min 10 </w:t>
+      </w:r>
+      <w:proofErr w:type="spellStart"/>
+      <w:r>
+        <w:t>secs</w:t>
+      </w:r>
+      <w:proofErr w:type="spellEnd"/>
+      <w:r>
+        <w:t xml:space="preserve"> onto sample 14 June, Au-Pd. It’s supposed to be a more uniform layer. It’s quite black too. </w:t>
       </w:r>
     </w:p>
     <w:p>
@@ -4612,7 +4722,15 @@
         </w:numPr>
       </w:pPr>
       <w:r>
-        <w:t>Testing the different glasses with indents, I get a different crack threshold from Caila’s data last year, but I get that 85% silica is weirdly crack resistant.</w:t>
+        <w:t xml:space="preserve">Testing the different glasses with indents, I get a different crack threshold from </w:t>
+      </w:r>
+      <w:proofErr w:type="spellStart"/>
+      <w:r>
+        <w:t>Caila’s</w:t>
+      </w:r>
+      <w:proofErr w:type="spellEnd"/>
+      <w:r>
+        <w:t xml:space="preserve"> data last year, but I get that 85% silica is weirdly crack resistant.</w:t>
       </w:r>
     </w:p>
     <w:p/>
@@ -4630,7 +4748,15 @@
         </w:numPr>
       </w:pPr>
       <w:r>
-        <w:t>My data may be due simply to the fact that the glass is polished a lot nicer than it was for Caila.</w:t>
+        <w:t xml:space="preserve">My data may be due simply to the fact that the glass is polished a lot nicer than it was for </w:t>
+      </w:r>
+      <w:proofErr w:type="spellStart"/>
+      <w:r>
+        <w:t>Caila</w:t>
+      </w:r>
+      <w:proofErr w:type="spellEnd"/>
+      <w:r>
+        <w:t>.</w:t>
       </w:r>
     </w:p>
     <w:p>
@@ -4793,7 +4919,15 @@
         <w:t xml:space="preserve">[DONE] </w:t>
       </w:r>
       <w:r>
-        <w:t>Plot my crack fraction data like Caila’s data. Just primaries, and also both.</w:t>
+        <w:t xml:space="preserve">Plot my crack fraction data like </w:t>
+      </w:r>
+      <w:proofErr w:type="spellStart"/>
+      <w:r>
+        <w:t>Caila’s</w:t>
+      </w:r>
+      <w:proofErr w:type="spellEnd"/>
+      <w:r>
+        <w:t xml:space="preserve"> data. Just primaries, and also both.</w:t>
       </w:r>
       <w:r>
         <w:br/>
@@ -4826,7 +4960,15 @@
         <w:t xml:space="preserve">Profile all new indents. See if </w:t>
       </w:r>
       <w:r>
-        <w:t>roughness is different from Caila’s data</w:t>
+        <w:t xml:space="preserve">roughness is different from </w:t>
+      </w:r>
+      <w:proofErr w:type="spellStart"/>
+      <w:r>
+        <w:t>Caila’s</w:t>
+      </w:r>
+      <w:proofErr w:type="spellEnd"/>
+      <w:r>
+        <w:t xml:space="preserve"> data</w:t>
       </w:r>
       <w:r>
         <w:t>.</w:t>
@@ -4904,7 +5046,15 @@
         </w:numPr>
       </w:pPr>
       <w:r>
-        <w:t>This is gross. Caila’s data corresponds to a surface polish of ~1 µm, whereas</w:t>
+        <w:t xml:space="preserve">This is gross. </w:t>
+      </w:r>
+      <w:proofErr w:type="spellStart"/>
+      <w:r>
+        <w:t>Caila’s</w:t>
+      </w:r>
+      <w:proofErr w:type="spellEnd"/>
+      <w:r>
+        <w:t xml:space="preserve"> data corresponds to a surface polish of ~1 µm, whereas</w:t>
       </w:r>
       <w:r>
         <w:t xml:space="preserve"> my samples were polished at 0.5</w:t>
@@ -4943,7 +5093,15 @@
         </w:numPr>
       </w:pPr>
       <w:r>
-        <w:t>Taking gold palladium pictures under 20x in the darkfield microscope yields pretty clear images. I will ask for a camera for the scope.</w:t>
+        <w:t xml:space="preserve">Taking gold palladium pictures under 20x in the </w:t>
+      </w:r>
+      <w:proofErr w:type="spellStart"/>
+      <w:r>
+        <w:t>darkfield</w:t>
+      </w:r>
+      <w:proofErr w:type="spellEnd"/>
+      <w:r>
+        <w:t xml:space="preserve"> microscope yields pretty clear images. I will ask for a camera for the scope.</w:t>
       </w:r>
     </w:p>
     <w:p>
@@ -4988,7 +5146,23 @@
         <w:t xml:space="preserve">Before I start AFM, I know I can only do a few samples, so I need to choose. The problem right now is that the laser profiler can’t accurately measure the sizes of small indents due to thermal noise. My job is to see if my correction (moving the plane of reference down about 0.015 microns) alters the result in a linear fashion. I already have profiles of every indent except fused silica. Ideally, I AFM all loads to see the size of the small loads and verify the profiler’s reading of the large loads. I don’t have time for that. I should </w:t>
       </w:r>
       <w:r>
-        <w:t>choose one glass sample, read two indents each of 245.2 and 490.3 mN indents, and maybe two of the 2942 mN indents.</w:t>
+        <w:t xml:space="preserve">choose one glass sample, read two indents each of 245.2 and 490.3 </w:t>
+      </w:r>
+      <w:proofErr w:type="spellStart"/>
+      <w:r>
+        <w:t>mN</w:t>
+      </w:r>
+      <w:proofErr w:type="spellEnd"/>
+      <w:r>
+        <w:t xml:space="preserve"> indents, and maybe two of the 2942 </w:t>
+      </w:r>
+      <w:proofErr w:type="spellStart"/>
+      <w:r>
+        <w:t>mN</w:t>
+      </w:r>
+      <w:proofErr w:type="spellEnd"/>
+      <w:r>
+        <w:t xml:space="preserve"> indents.</w:t>
       </w:r>
     </w:p>
     <w:p>
@@ -5000,7 +5174,17 @@
         </w:numPr>
       </w:pPr>
       <w:r>
-        <w:t>Okay, well it was impossible to find the small indents. Especially since they were so close to the edge of the sample. I am gonna come in with microscope slides with my small indents in the center for Thursday.</w:t>
+        <w:t xml:space="preserve">Okay, well it was impossible to find the small indents. Especially since they were so close to the edge of the sample. I am </w:t>
+      </w:r>
+      <w:proofErr w:type="spellStart"/>
+      <w:proofErr w:type="gramStart"/>
+      <w:r>
+        <w:t>gonna</w:t>
+      </w:r>
+      <w:proofErr w:type="spellEnd"/>
+      <w:proofErr w:type="gramEnd"/>
+      <w:r>
+        <w:t xml:space="preserve"> come in with microscope slides with my small indents in the center for Thursday.</w:t>
       </w:r>
     </w:p>
     <w:p>
@@ -5069,7 +5253,23 @@
         <w:t xml:space="preserve">[DONE] </w:t>
       </w:r>
       <w:r>
-        <w:t>Check roughnesses of the glass of the 3 polished samples and see how that compares to Caila’s data.</w:t>
+        <w:t xml:space="preserve">Check </w:t>
+      </w:r>
+      <w:proofErr w:type="spellStart"/>
+      <w:r>
+        <w:t>roughnesses</w:t>
+      </w:r>
+      <w:proofErr w:type="spellEnd"/>
+      <w:r>
+        <w:t xml:space="preserve"> of the glass of the 3 polished samples and see how that compares to </w:t>
+      </w:r>
+      <w:proofErr w:type="spellStart"/>
+      <w:r>
+        <w:t>Caila’s</w:t>
+      </w:r>
+      <w:proofErr w:type="spellEnd"/>
+      <w:r>
+        <w:t xml:space="preserve"> data.</w:t>
       </w:r>
       <w:r>
         <w:br/>
@@ -5131,8 +5331,13 @@
       <w:r>
         <w:t xml:space="preserve">[DONE] </w:t>
       </w:r>
-      <w:r>
-        <w:t>One sample with the two smallest loads</w:t>
+      <w:proofErr w:type="gramStart"/>
+      <w:r>
+        <w:t>One</w:t>
+      </w:r>
+      <w:proofErr w:type="gramEnd"/>
+      <w:r>
+        <w:t xml:space="preserve"> sample with the two smallest loads</w:t>
       </w:r>
       <w:r>
         <w:t xml:space="preserve"> and one of the larger loads (maybe just the whole gamut?)</w:t>
@@ -5194,6 +5399,11 @@
           <w:u w:val="single"/>
         </w:rPr>
         <w:br/>
+      </w:r>
+      <w:r>
+        <w:t xml:space="preserve">[DONE] </w:t>
+      </w:r>
+      <w:r>
         <w:t>Ask Nicole about how to get a microscope camera.</w:t>
       </w:r>
     </w:p>
@@ -5244,15 +5454,44 @@
       </w:r>
       <w:r>
         <w:br/>
-        <w:t>Sz is max height from lowest part to highest part. Extension of linear Rz.</w:t>
+      </w:r>
+      <w:proofErr w:type="spellStart"/>
+      <w:r>
+        <w:t>Sz</w:t>
+      </w:r>
+      <w:proofErr w:type="spellEnd"/>
+      <w:r>
+        <w:t xml:space="preserve"> is max height from lowest part to highest part. Extension of linear </w:t>
+      </w:r>
+      <w:proofErr w:type="spellStart"/>
+      <w:r>
+        <w:t>Rz</w:t>
+      </w:r>
+      <w:proofErr w:type="spellEnd"/>
+      <w:r>
+        <w:t>.</w:t>
       </w:r>
       <w:r>
         <w:br/>
-        <w:t>Sdr is how much extra surface area you get from the roughness as opposed to a plane (0).</w:t>
+      </w:r>
+      <w:proofErr w:type="spellStart"/>
+      <w:r>
+        <w:t>Sdr</w:t>
+      </w:r>
+      <w:proofErr w:type="spellEnd"/>
+      <w:r>
+        <w:t xml:space="preserve"> is how much extra surface area you get from the roughness as opposed to a plane (0).</w:t>
       </w:r>
       <w:r>
         <w:br/>
-        <w:t>Spc is the inverse of the size of curvature of objects sticking out of the surface.</w:t>
+      </w:r>
+      <w:proofErr w:type="spellStart"/>
+      <w:r>
+        <w:t>Spc</w:t>
+      </w:r>
+      <w:proofErr w:type="spellEnd"/>
+      <w:r>
+        <w:t xml:space="preserve"> is the inverse of the size of curvature of objects sticking out of the surface.</w:t>
       </w:r>
     </w:p>
     <w:p>
@@ -5264,7 +5503,15 @@
         </w:numPr>
       </w:pPr>
       <w:r>
-        <w:t>Inconclusive what the “real” roughness of Caila’s indents is</w:t>
+        <w:t xml:space="preserve">Inconclusive what the “real” roughness of </w:t>
+      </w:r>
+      <w:proofErr w:type="spellStart"/>
+      <w:r>
+        <w:t>Caila’s</w:t>
+      </w:r>
+      <w:proofErr w:type="spellEnd"/>
+      <w:r>
+        <w:t xml:space="preserve"> indents is</w:t>
       </w:r>
       <w:r>
         <w:t xml:space="preserve"> (it’s hard because I didn’t clean them prior to profiling)</w:t>
@@ -5345,7 +5592,31 @@
         </w:numPr>
       </w:pPr>
       <w:r>
-        <w:t>I did two AFM profiles each on the 2942 mN, 490.3 mN, and 245.2 mN.</w:t>
+        <w:t xml:space="preserve">I did two AFM profiles each on the 2942 </w:t>
+      </w:r>
+      <w:proofErr w:type="spellStart"/>
+      <w:r>
+        <w:t>mN</w:t>
+      </w:r>
+      <w:proofErr w:type="spellEnd"/>
+      <w:r>
+        <w:t xml:space="preserve">, 490.3 </w:t>
+      </w:r>
+      <w:proofErr w:type="spellStart"/>
+      <w:r>
+        <w:t>mN</w:t>
+      </w:r>
+      <w:proofErr w:type="spellEnd"/>
+      <w:r>
+        <w:t xml:space="preserve">, and 245.2 </w:t>
+      </w:r>
+      <w:proofErr w:type="spellStart"/>
+      <w:r>
+        <w:t>mN</w:t>
+      </w:r>
+      <w:proofErr w:type="spellEnd"/>
+      <w:r>
+        <w:t>.</w:t>
       </w:r>
       <w:r>
         <w:t xml:space="preserve"> Analysis will have to be another day since someone else has the AFM now.</w:t>
@@ -5366,7 +5637,17 @@
         </w:numPr>
       </w:pPr>
       <w:r>
-        <w:t>Today I’m gonna try to get a working evaporation technique. I’ll see if I can start with the gold-palladium mix.</w:t>
+        <w:t xml:space="preserve">Today I’m </w:t>
+      </w:r>
+      <w:proofErr w:type="spellStart"/>
+      <w:proofErr w:type="gramStart"/>
+      <w:r>
+        <w:t>gonna</w:t>
+      </w:r>
+      <w:proofErr w:type="spellEnd"/>
+      <w:proofErr w:type="gramEnd"/>
+      <w:r>
+        <w:t xml:space="preserve"> try to get a working evaporation technique. I’ll see if I can start with the gold-palladium mix.</w:t>
       </w:r>
     </w:p>
     <w:p>
@@ -5438,7 +5719,15 @@
         </w:numPr>
       </w:pPr>
       <w:r>
-        <w:t>Just kidding? Unclear. The DinoXcope camera might be good enough.</w:t>
+        <w:t xml:space="preserve">Just kidding? Unclear. The </w:t>
+      </w:r>
+      <w:proofErr w:type="spellStart"/>
+      <w:r>
+        <w:t>DinoXcope</w:t>
+      </w:r>
+      <w:proofErr w:type="spellEnd"/>
+      <w:r>
+        <w:t xml:space="preserve"> camera might be good enough.</w:t>
       </w:r>
     </w:p>
     <w:p/>
@@ -5460,14 +5749,29 @@
       </w:r>
       <w:r>
         <w:br/>
-        <w:t>Unfortunately, the scale bars in images are all gonna look different. Maybe a dialog box to trace over the scale bar?</w:t>
+        <w:t xml:space="preserve">Unfortunately, the scale bars in images are all </w:t>
+      </w:r>
+      <w:proofErr w:type="spellStart"/>
+      <w:proofErr w:type="gramStart"/>
+      <w:r>
+        <w:t>gonna</w:t>
+      </w:r>
+      <w:proofErr w:type="spellEnd"/>
+      <w:proofErr w:type="gramEnd"/>
+      <w:r>
+        <w:t xml:space="preserve"> look different. Maybe a dialog box to trace over the scale bar?</w:t>
       </w:r>
       <w:r>
         <w:t xml:space="preserve"> Maybe if they click on the scale bar I can grab ± some percentage of each pixel value</w:t>
       </w:r>
       <w:r>
-        <w:t xml:space="preserve"> and grab the scale bar size automagically</w:t>
-      </w:r>
+        <w:t xml:space="preserve"> and grab the scale bar size </w:t>
+      </w:r>
+      <w:proofErr w:type="spellStart"/>
+      <w:r>
+        <w:t>automagically</w:t>
+      </w:r>
+      <w:proofErr w:type="spellEnd"/>
     </w:p>
     <w:p>
       <w:pPr>
@@ -5495,7 +5799,15 @@
       </w:r>
       <w:r>
         <w:br/>
-        <w:t>Dialog box to select images, which should be named &lt;LOAD&gt;_&lt;NUMBER&gt;_&lt;…&gt;.&lt;extension&gt;</w:t>
+        <w:t>Dialog box to select images, which should be named &lt;LOAD&gt;_&lt;NUMBER&gt;_&lt;…&gt;</w:t>
+      </w:r>
+      <w:proofErr w:type="gramStart"/>
+      <w:r>
+        <w:t>.&lt;</w:t>
+      </w:r>
+      <w:proofErr w:type="gramEnd"/>
+      <w:r>
+        <w:t>extension&gt;</w:t>
       </w:r>
       <w:r>
         <w:br/>
@@ -5535,7 +5847,25 @@
         </w:numPr>
       </w:pPr>
       <w:r>
-        <w:t>Nicole is gonna help me with starting outlines for three papers I’ll help write. A method paper on metallizing glass, a short paper on how roughness affects crack resistance, and a paper detailing the hardness differences in various calcium aluminosilicates.</w:t>
+        <w:t xml:space="preserve">Nicole is </w:t>
+      </w:r>
+      <w:proofErr w:type="spellStart"/>
+      <w:proofErr w:type="gramStart"/>
+      <w:r>
+        <w:t>gonna</w:t>
+      </w:r>
+      <w:proofErr w:type="spellEnd"/>
+      <w:proofErr w:type="gramEnd"/>
+      <w:r>
+        <w:t xml:space="preserve"> help me with starting outlines for three papers I’ll help write. A method paper on metallizing glass, a short paper on how roughness affects crack resistance, and a paper detailing the hardness differences in various calcium </w:t>
+      </w:r>
+      <w:proofErr w:type="spellStart"/>
+      <w:r>
+        <w:t>aluminosilicates</w:t>
+      </w:r>
+      <w:proofErr w:type="spellEnd"/>
+      <w:r>
+        <w:t>.</w:t>
       </w:r>
     </w:p>
     <w:p>
@@ -5547,7 +5877,15 @@
         </w:numPr>
       </w:pPr>
       <w:r>
-        <w:t>Here’s a wrench: OpenCV needs to somehow be packaged in my app, or I need to make some sort of dynamic site where people can upload their images. Agh!</w:t>
+        <w:t xml:space="preserve">Here’s a wrench: OpenCV needs to somehow be packaged in my app, or I need to make some sort of dynamic site where people can upload their images. </w:t>
+      </w:r>
+      <w:proofErr w:type="spellStart"/>
+      <w:r>
+        <w:t>Agh</w:t>
+      </w:r>
+      <w:proofErr w:type="spellEnd"/>
+      <w:r>
+        <w:t>!</w:t>
       </w:r>
     </w:p>
     <w:p>
@@ -5561,10 +5899,126 @@
       <w:r>
         <w:t>It could also be really cool to try to view the indents in UV or IR, where glass is opaque. Could be better than metallization.</w:t>
       </w:r>
+    </w:p>
+    <w:p/>
+    <w:p>
+      <w:r>
+        <w:t>12 July 2017</w:t>
+      </w:r>
+    </w:p>
+    <w:p>
+      <w:pPr>
+        <w:pStyle w:val="ListParagraph"/>
+        <w:numPr>
+          <w:ilvl w:val="0"/>
+          <w:numId w:val="1"/>
+        </w:numPr>
+      </w:pPr>
+      <w:r>
+        <w:t>I’ve been looking into cameras. The near-IR one is way too expensive. The Dino-Lite one seems good, but I want to make sure that it’s significantly better than the one we have.</w:t>
+      </w:r>
+    </w:p>
+    <w:p>
+      <w:pPr>
+        <w:pStyle w:val="ListParagraph"/>
+        <w:numPr>
+          <w:ilvl w:val="0"/>
+          <w:numId w:val="1"/>
+        </w:numPr>
+      </w:pPr>
+      <w:r>
+        <w:t>I’m also working on getting OpenCV to work in Java. It will be easier to package libraries this way (? that’s what Odell said).</w:t>
+      </w:r>
+    </w:p>
+    <w:p/>
+    <w:p>
+      <w:r>
+        <w:t>14 July 2017</w:t>
+      </w:r>
+    </w:p>
+    <w:p>
+      <w:pPr>
+        <w:pStyle w:val="ListParagraph"/>
+        <w:numPr>
+          <w:ilvl w:val="0"/>
+          <w:numId w:val="1"/>
+        </w:numPr>
+      </w:pPr>
+      <w:r>
+        <w:t>Nicole has made me an outline for the paper. I should start putting my thoughts down this weekend.</w:t>
+      </w:r>
+    </w:p>
+    <w:p>
+      <w:pPr>
+        <w:pStyle w:val="ListParagraph"/>
+        <w:numPr>
+          <w:ilvl w:val="0"/>
+          <w:numId w:val="1"/>
+        </w:numPr>
+      </w:pPr>
+      <w:r>
+        <w:t>They’ve decided that if it takes 2 extra weeks to remove the IR filter then I shouldn’t do that. I will call today and see if they can expedite the process for relatively cheap.</w:t>
+      </w:r>
+    </w:p>
+    <w:p>
+      <w:pPr>
+        <w:pStyle w:val="ListParagraph"/>
+        <w:numPr>
+          <w:ilvl w:val="0"/>
+          <w:numId w:val="1"/>
+        </w:numPr>
+      </w:pPr>
+      <w:r>
+        <w:t xml:space="preserve">Today on AFM I’m </w:t>
+      </w:r>
+      <w:proofErr w:type="spellStart"/>
+      <w:r>
+        <w:t>gonna</w:t>
+      </w:r>
+      <w:proofErr w:type="spellEnd"/>
+      <w:r>
+        <w:t xml:space="preserve"> try:</w:t>
+      </w:r>
+      <w:r>
+        <w:br/>
+        <w:t>A stiffer tip</w:t>
+      </w:r>
+      <w:r>
+        <w:br/>
+        <w:t>Contact mode</w:t>
+      </w:r>
+      <w:r>
+        <w:br/>
+      </w:r>
+      <w:r>
+        <w:t>Changing gain</w:t>
+      </w:r>
+    </w:p>
+    <w:p>
+      <w:pPr>
+        <w:pStyle w:val="ListParagraph"/>
+        <w:numPr>
+          <w:ilvl w:val="0"/>
+          <w:numId w:val="1"/>
+        </w:numPr>
+      </w:pPr>
+      <w:r>
+        <w:t>Today I will also:</w:t>
+      </w:r>
+      <w:r>
+        <w:br/>
+        <w:t>Rewrite my code in MATLAB if possible</w:t>
+      </w:r>
+      <w:r>
+        <w:br/>
+        <w:t>Call Dino-Lite about expediting shipments</w:t>
+      </w:r>
+      <w:r>
+        <w:t>. Ugh can they answer their phone!</w:t>
+      </w:r>
       <w:bookmarkStart w:id="0" w:name="_GoBack"/>
       <w:bookmarkEnd w:id="0"/>
     </w:p>
-    <w:p/>
     <w:p/>
     <w:sectPr>
       <w:pgSz w:w="12240" w:h="15840"/>

</xml_diff>

<commit_message>
making it work in MATLAB
</commit_message>
<xml_diff>
--- a/notes.docx
+++ b/notes.docx
@@ -5780,6 +5780,9 @@
           <w:ilvl w:val="0"/>
           <w:numId w:val="1"/>
         </w:numPr>
+        <w:rPr>
+          <w:u w:val="single"/>
+        </w:rPr>
       </w:pPr>
       <w:r>
         <w:t>Software</w:t>
@@ -5792,28 +5795,50 @@
       </w:r>
       <w:r>
         <w:br/>
+      </w:r>
+      <w:bookmarkStart w:id="0" w:name="_GoBack"/>
+      <w:r>
+        <w:rPr>
+          <w:u w:val="single"/>
+        </w:rPr>
         <w:t>Dialog box to trace over scale bar</w:t>
       </w:r>
       <w:r>
+        <w:rPr>
+          <w:u w:val="single"/>
+        </w:rPr>
         <w:t xml:space="preserve"> and input its size</w:t>
       </w:r>
       <w:r>
+        <w:rPr>
+          <w:u w:val="single"/>
+        </w:rPr>
         <w:br/>
         <w:t>Dialog box to select images, which should be named &lt;LOAD&gt;_&lt;NUMBER&gt;_&lt;…&gt;</w:t>
       </w:r>
       <w:proofErr w:type="gramStart"/>
       <w:r>
+        <w:rPr>
+          <w:u w:val="single"/>
+        </w:rPr>
         <w:t>.&lt;</w:t>
       </w:r>
       <w:proofErr w:type="gramEnd"/>
       <w:r>
+        <w:rPr>
+          <w:u w:val="single"/>
+        </w:rPr>
         <w:t>extension&gt;</w:t>
       </w:r>
       <w:r>
+        <w:rPr>
+          <w:u w:val="single"/>
+        </w:rPr>
         <w:br/>
         <w:t>Dialog box for selecting a location for the final text output file</w:t>
       </w:r>
     </w:p>
+    <w:bookmarkEnd w:id="0"/>
     <w:p>
       <w:pPr>
         <w:pStyle w:val="ListParagraph"/>
@@ -6123,8 +6148,31 @@
       <w:r>
         <w:t xml:space="preserve"> tired and either did the same set twice or overwrote them. I can still write an analysis program for the large ones before my next AFM time on Wednesday.</w:t>
       </w:r>
-      <w:bookmarkStart w:id="0" w:name="_GoBack"/>
-      <w:bookmarkEnd w:id="0"/>
+    </w:p>
+    <w:p>
+      <w:pPr>
+        <w:pStyle w:val="ListParagraph"/>
+        <w:numPr>
+          <w:ilvl w:val="0"/>
+          <w:numId w:val="1"/>
+        </w:numPr>
+      </w:pPr>
+      <w:proofErr w:type="spellStart"/>
+      <w:r>
+        <w:t>Todo</w:t>
+      </w:r>
+      <w:proofErr w:type="spellEnd"/>
+      <w:r>
+        <w:t xml:space="preserve"> today:</w:t>
+      </w:r>
+      <w:r>
+        <w:br/>
+        <w:t>Write program to get areas from AFM images.</w:t>
+      </w:r>
+      <w:r>
+        <w:br/>
+        <w:t>Rewrite code in MATLAB</w:t>
+      </w:r>
     </w:p>
     <w:sectPr>
       <w:pgSz w:w="12240" w:h="15840"/>

</xml_diff>

<commit_message>
matlab code to detect AFM area
</commit_message>
<xml_diff>
--- a/notes.docx
+++ b/notes.docx
@@ -6219,6 +6219,55 @@
       <w:r>
         <w:t>Also need to order camera.</w:t>
       </w:r>
+    </w:p>
+    <w:p/>
+    <w:p>
+      <w:r>
+        <w:t>18 July 2017</w:t>
+      </w:r>
+    </w:p>
+    <w:p>
+      <w:pPr>
+        <w:pStyle w:val="ListParagraph"/>
+        <w:numPr>
+          <w:ilvl w:val="0"/>
+          <w:numId w:val="1"/>
+        </w:numPr>
+      </w:pPr>
+      <w:proofErr w:type="spellStart"/>
+      <w:proofErr w:type="gramStart"/>
+      <w:r>
+        <w:t>Gonna</w:t>
+      </w:r>
+      <w:proofErr w:type="spellEnd"/>
+      <w:proofErr w:type="gramEnd"/>
+      <w:r>
+        <w:t xml:space="preserve"> make the AFM program. Probably just in MATLAB.</w:t>
+      </w:r>
+    </w:p>
+    <w:p>
+      <w:pPr>
+        <w:pStyle w:val="ListParagraph"/>
+        <w:numPr>
+          <w:ilvl w:val="0"/>
+          <w:numId w:val="1"/>
+        </w:numPr>
+      </w:pPr>
+      <w:r>
+        <w:t>Probably I should invert the masks so they have the indent in red.</w:t>
+      </w:r>
+      <w:r>
+        <w:t xml:space="preserve"> Makes my life easier since the picture isn’t exactly 40 µm square.</w:t>
+      </w:r>
+    </w:p>
+    <w:p>
+      <w:pPr>
+        <w:pStyle w:val="ListParagraph"/>
+        <w:numPr>
+          <w:ilvl w:val="0"/>
+          <w:numId w:val="1"/>
+        </w:numPr>
+      </w:pPr>
       <w:bookmarkStart w:id="0" w:name="_GoBack"/>
       <w:bookmarkEnd w:id="0"/>
     </w:p>

</xml_diff>

<commit_message>
afm data, notes + hours
</commit_message>
<xml_diff>
--- a/notes.docx
+++ b/notes.docx
@@ -6168,6 +6168,11 @@
       </w:r>
       <w:r>
         <w:br/>
+      </w:r>
+      <w:r>
+        <w:t xml:space="preserve">[DONE] </w:t>
+      </w:r>
+      <w:r>
         <w:t>Rewrite code in MATLAB</w:t>
       </w:r>
     </w:p>
@@ -6343,10 +6348,709 @@
         </w:numPr>
       </w:pPr>
       <w:r>
-        <w:t>Time to start the paper! Ahh</w:t>
-      </w:r>
+        <w:t xml:space="preserve">Time to start the paper! </w:t>
+      </w:r>
+      <w:proofErr w:type="spellStart"/>
+      <w:r>
+        <w:t>Ahh</w:t>
+      </w:r>
+      <w:proofErr w:type="spellEnd"/>
+    </w:p>
+    <w:p/>
+    <w:p>
+      <w:r>
+        <w:t>19 July 2017</w:t>
+      </w:r>
+    </w:p>
+    <w:p>
+      <w:pPr>
+        <w:pStyle w:val="ListParagraph"/>
+        <w:numPr>
+          <w:ilvl w:val="0"/>
+          <w:numId w:val="1"/>
+        </w:numPr>
+      </w:pPr>
+      <w:r>
+        <w:t>Wait why don’t we measure fracture toughness based on crack length in the microindenter?</w:t>
+      </w:r>
+    </w:p>
+    <w:p>
+      <w:pPr>
+        <w:pStyle w:val="ListParagraph"/>
+        <w:numPr>
+          <w:ilvl w:val="0"/>
+          <w:numId w:val="1"/>
+        </w:numPr>
+      </w:pPr>
+      <w:r>
+        <w:t>Some relevant things for AFM</w:t>
+      </w:r>
+      <w:r>
+        <w:t>:</w:t>
+      </w:r>
+      <w:r>
+        <w:t xml:space="preserve"> Used Asylum Research ALL PEEK cantilever holder, Olympus RC150VB 0.06 N/m tip.</w:t>
+      </w:r>
+    </w:p>
+    <w:p/>
+    <w:tbl>
+      <w:tblPr>
+        <w:tblStyle w:val="TableGrid"/>
+        <w:tblW w:w="0" w:type="auto"/>
+        <w:tblLook w:val="04A0" w:firstRow="1" w:lastRow="0" w:firstColumn="1" w:lastColumn="0" w:noHBand="0" w:noVBand="1"/>
+      </w:tblPr>
+      <w:tblGrid>
+        <w:gridCol w:w="1333"/>
+        <w:gridCol w:w="1148"/>
+        <w:gridCol w:w="1154"/>
+        <w:gridCol w:w="1279"/>
+        <w:gridCol w:w="1154"/>
+        <w:gridCol w:w="1515"/>
+        <w:gridCol w:w="1273"/>
+      </w:tblGrid>
+      <w:tr>
+        <w:tc>
+          <w:tcPr>
+            <w:tcW w:w="1333" w:type="dxa"/>
+            <w:vAlign w:val="center"/>
+          </w:tcPr>
+          <w:p>
+            <w:pPr>
+              <w:jc w:val="center"/>
+              <w:rPr>
+                <w:b/>
+              </w:rPr>
+            </w:pPr>
+            <w:r>
+              <w:rPr>
+                <w:b/>
+              </w:rPr>
+              <w:t>Scan</w:t>
+            </w:r>
+          </w:p>
+        </w:tc>
+        <w:tc>
+          <w:tcPr>
+            <w:tcW w:w="1148" w:type="dxa"/>
+            <w:vAlign w:val="center"/>
+          </w:tcPr>
+          <w:p>
+            <w:pPr>
+              <w:jc w:val="center"/>
+              <w:rPr>
+                <w:b/>
+              </w:rPr>
+            </w:pPr>
+            <w:r>
+              <w:rPr>
+                <w:b/>
+              </w:rPr>
+              <w:t>Scan size</w:t>
+            </w:r>
+          </w:p>
+        </w:tc>
+        <w:tc>
+          <w:tcPr>
+            <w:tcW w:w="1154" w:type="dxa"/>
+            <w:vAlign w:val="center"/>
+          </w:tcPr>
+          <w:p>
+            <w:pPr>
+              <w:jc w:val="center"/>
+              <w:rPr>
+                <w:b/>
+              </w:rPr>
+            </w:pPr>
+            <w:r>
+              <w:rPr>
+                <w:b/>
+              </w:rPr>
+              <w:t>Scan rate</w:t>
+            </w:r>
+          </w:p>
+        </w:tc>
+        <w:tc>
+          <w:tcPr>
+            <w:tcW w:w="1279" w:type="dxa"/>
+            <w:vAlign w:val="center"/>
+          </w:tcPr>
+          <w:p>
+            <w:pPr>
+              <w:jc w:val="center"/>
+              <w:rPr>
+                <w:b/>
+              </w:rPr>
+            </w:pPr>
+            <w:r>
+              <w:rPr>
+                <w:b/>
+              </w:rPr>
+              <w:t>Scan angle</w:t>
+            </w:r>
+          </w:p>
+        </w:tc>
+        <w:tc>
+          <w:tcPr>
+            <w:tcW w:w="1154" w:type="dxa"/>
+            <w:vAlign w:val="center"/>
+          </w:tcPr>
+          <w:p>
+            <w:pPr>
+              <w:jc w:val="center"/>
+              <w:rPr>
+                <w:b/>
+              </w:rPr>
+            </w:pPr>
+            <w:r>
+              <w:rPr>
+                <w:b/>
+              </w:rPr>
+              <w:t>Set point</w:t>
+            </w:r>
+          </w:p>
+        </w:tc>
+        <w:tc>
+          <w:tcPr>
+            <w:tcW w:w="1515" w:type="dxa"/>
+            <w:vAlign w:val="center"/>
+          </w:tcPr>
+          <w:p>
+            <w:pPr>
+              <w:jc w:val="center"/>
+              <w:rPr>
+                <w:b/>
+              </w:rPr>
+            </w:pPr>
+            <w:r>
+              <w:rPr>
+                <w:b/>
+              </w:rPr>
+              <w:t>Integral gain</w:t>
+            </w:r>
+          </w:p>
+        </w:tc>
+        <w:tc>
+          <w:tcPr>
+            <w:tcW w:w="1273" w:type="dxa"/>
+          </w:tcPr>
+          <w:p>
+            <w:pPr>
+              <w:jc w:val="center"/>
+              <w:rPr>
+                <w:b/>
+              </w:rPr>
+            </w:pPr>
+            <w:r>
+              <w:rPr>
+                <w:b/>
+              </w:rPr>
+              <w:t>Points &amp; Lines</w:t>
+            </w:r>
+          </w:p>
+        </w:tc>
+      </w:tr>
+      <w:tr>
+        <w:tc>
+          <w:tcPr>
+            <w:tcW w:w="1333" w:type="dxa"/>
+            <w:vAlign w:val="center"/>
+          </w:tcPr>
+          <w:p>
+            <w:pPr>
+              <w:jc w:val="center"/>
+              <w:rPr>
+                <w:b/>
+              </w:rPr>
+            </w:pPr>
+          </w:p>
+        </w:tc>
+        <w:tc>
+          <w:tcPr>
+            <w:tcW w:w="1148" w:type="dxa"/>
+            <w:vAlign w:val="center"/>
+          </w:tcPr>
+          <w:p>
+            <w:pPr>
+              <w:jc w:val="center"/>
+              <w:rPr>
+                <w:b/>
+              </w:rPr>
+            </w:pPr>
+            <w:r>
+              <w:rPr>
+                <w:b/>
+              </w:rPr>
+              <w:t>[µ</w:t>
+            </w:r>
+            <w:proofErr w:type="gramStart"/>
+            <w:r>
+              <w:rPr>
+                <w:b/>
+              </w:rPr>
+              <w:t>m</w:t>
+            </w:r>
+            <w:proofErr w:type="gramEnd"/>
+            <w:r>
+              <w:rPr>
+                <w:b/>
+              </w:rPr>
+              <w:t>]</w:t>
+            </w:r>
+          </w:p>
+        </w:tc>
+        <w:tc>
+          <w:tcPr>
+            <w:tcW w:w="1154" w:type="dxa"/>
+            <w:vAlign w:val="center"/>
+          </w:tcPr>
+          <w:p>
+            <w:pPr>
+              <w:jc w:val="center"/>
+              <w:rPr>
+                <w:b/>
+              </w:rPr>
+            </w:pPr>
+            <w:r>
+              <w:rPr>
+                <w:b/>
+              </w:rPr>
+              <w:t>[Hz]</w:t>
+            </w:r>
+          </w:p>
+        </w:tc>
+        <w:tc>
+          <w:tcPr>
+            <w:tcW w:w="1279" w:type="dxa"/>
+            <w:vAlign w:val="center"/>
+          </w:tcPr>
+          <w:p>
+            <w:pPr>
+              <w:jc w:val="center"/>
+              <w:rPr>
+                <w:b/>
+              </w:rPr>
+            </w:pPr>
+            <w:r>
+              <w:rPr>
+                <w:b/>
+              </w:rPr>
+              <w:t>[˚]</w:t>
+            </w:r>
+          </w:p>
+        </w:tc>
+        <w:tc>
+          <w:tcPr>
+            <w:tcW w:w="1154" w:type="dxa"/>
+            <w:vAlign w:val="center"/>
+          </w:tcPr>
+          <w:p>
+            <w:pPr>
+              <w:jc w:val="center"/>
+              <w:rPr>
+                <w:b/>
+              </w:rPr>
+            </w:pPr>
+            <w:r>
+              <w:rPr>
+                <w:b/>
+              </w:rPr>
+              <w:t>[V]</w:t>
+            </w:r>
+          </w:p>
+        </w:tc>
+        <w:tc>
+          <w:tcPr>
+            <w:tcW w:w="1515" w:type="dxa"/>
+            <w:vAlign w:val="center"/>
+          </w:tcPr>
+          <w:p>
+            <w:pPr>
+              <w:jc w:val="center"/>
+              <w:rPr>
+                <w:b/>
+              </w:rPr>
+            </w:pPr>
+          </w:p>
+        </w:tc>
+        <w:tc>
+          <w:tcPr>
+            <w:tcW w:w="1273" w:type="dxa"/>
+          </w:tcPr>
+          <w:p>
+            <w:pPr>
+              <w:jc w:val="center"/>
+              <w:rPr>
+                <w:b/>
+              </w:rPr>
+            </w:pPr>
+          </w:p>
+        </w:tc>
+      </w:tr>
+      <w:tr>
+        <w:tc>
+          <w:tcPr>
+            <w:tcW w:w="1333" w:type="dxa"/>
+            <w:vAlign w:val="center"/>
+          </w:tcPr>
+          <w:p>
+            <w:pPr>
+              <w:jc w:val="center"/>
+            </w:pPr>
+            <w:r>
+              <w:t>Smallest 1</w:t>
+            </w:r>
+          </w:p>
+        </w:tc>
+        <w:tc>
+          <w:tcPr>
+            <w:tcW w:w="1148" w:type="dxa"/>
+            <w:vAlign w:val="center"/>
+          </w:tcPr>
+          <w:p>
+            <w:pPr>
+              <w:jc w:val="center"/>
+            </w:pPr>
+            <w:r>
+              <w:t>9.20</w:t>
+            </w:r>
+          </w:p>
+        </w:tc>
+        <w:tc>
+          <w:tcPr>
+            <w:tcW w:w="1154" w:type="dxa"/>
+            <w:vAlign w:val="center"/>
+          </w:tcPr>
+          <w:p>
+            <w:pPr>
+              <w:jc w:val="center"/>
+            </w:pPr>
+            <w:r>
+              <w:t>0.50</w:t>
+            </w:r>
+          </w:p>
+        </w:tc>
+        <w:tc>
+          <w:tcPr>
+            <w:tcW w:w="1279" w:type="dxa"/>
+            <w:vAlign w:val="center"/>
+          </w:tcPr>
+          <w:p>
+            <w:pPr>
+              <w:jc w:val="center"/>
+            </w:pPr>
+            <w:r>
+              <w:t>45.00</w:t>
+            </w:r>
+          </w:p>
+        </w:tc>
+        <w:tc>
+          <w:tcPr>
+            <w:tcW w:w="1154" w:type="dxa"/>
+            <w:vAlign w:val="center"/>
+          </w:tcPr>
+          <w:p>
+            <w:pPr>
+              <w:jc w:val="center"/>
+            </w:pPr>
+            <w:r>
+              <w:t>1.065</w:t>
+            </w:r>
+          </w:p>
+        </w:tc>
+        <w:tc>
+          <w:tcPr>
+            <w:tcW w:w="1515" w:type="dxa"/>
+            <w:vAlign w:val="center"/>
+          </w:tcPr>
+          <w:p>
+            <w:pPr>
+              <w:jc w:val="center"/>
+            </w:pPr>
+            <w:r>
+              <w:t>5.56</w:t>
+            </w:r>
+          </w:p>
+        </w:tc>
+        <w:tc>
+          <w:tcPr>
+            <w:tcW w:w="1273" w:type="dxa"/>
+          </w:tcPr>
+          <w:p>
+            <w:pPr>
+              <w:jc w:val="center"/>
+            </w:pPr>
+            <w:r>
+              <w:t>256</w:t>
+            </w:r>
+          </w:p>
+        </w:tc>
+      </w:tr>
+      <w:tr>
+        <w:tc>
+          <w:tcPr>
+            <w:tcW w:w="1333" w:type="dxa"/>
+            <w:vAlign w:val="center"/>
+          </w:tcPr>
+          <w:p>
+            <w:pPr>
+              <w:jc w:val="center"/>
+            </w:pPr>
+            <w:r>
+              <w:t>Smallest 2</w:t>
+            </w:r>
+          </w:p>
+        </w:tc>
+        <w:tc>
+          <w:tcPr>
+            <w:tcW w:w="1148" w:type="dxa"/>
+            <w:vAlign w:val="center"/>
+          </w:tcPr>
+          <w:p>
+            <w:pPr>
+              <w:jc w:val="center"/>
+            </w:pPr>
+            <w:r>
+              <w:t>11.00</w:t>
+            </w:r>
+          </w:p>
+        </w:tc>
+        <w:tc>
+          <w:tcPr>
+            <w:tcW w:w="1154" w:type="dxa"/>
+            <w:vAlign w:val="center"/>
+          </w:tcPr>
+          <w:p>
+            <w:pPr>
+              <w:jc w:val="center"/>
+            </w:pPr>
+            <w:r>
+              <w:t>0.50</w:t>
+            </w:r>
+          </w:p>
+        </w:tc>
+        <w:tc>
+          <w:tcPr>
+            <w:tcW w:w="1279" w:type="dxa"/>
+            <w:vAlign w:val="center"/>
+          </w:tcPr>
+          <w:p>
+            <w:pPr>
+              <w:jc w:val="center"/>
+            </w:pPr>
+            <w:r>
+              <w:t>45.00</w:t>
+            </w:r>
+          </w:p>
+        </w:tc>
+        <w:tc>
+          <w:tcPr>
+            <w:tcW w:w="1154" w:type="dxa"/>
+            <w:vAlign w:val="center"/>
+          </w:tcPr>
+          <w:p>
+            <w:pPr>
+              <w:jc w:val="center"/>
+            </w:pPr>
+            <w:r>
+              <w:t>1.000</w:t>
+            </w:r>
+          </w:p>
+        </w:tc>
+        <w:tc>
+          <w:tcPr>
+            <w:tcW w:w="1515" w:type="dxa"/>
+            <w:vAlign w:val="center"/>
+          </w:tcPr>
+          <w:p>
+            <w:pPr>
+              <w:jc w:val="center"/>
+            </w:pPr>
+            <w:r>
+              <w:t>5.56</w:t>
+            </w:r>
+          </w:p>
+        </w:tc>
+        <w:tc>
+          <w:tcPr>
+            <w:tcW w:w="1273" w:type="dxa"/>
+          </w:tcPr>
+          <w:p>
+            <w:pPr>
+              <w:jc w:val="center"/>
+            </w:pPr>
+            <w:r>
+              <w:t>256</w:t>
+            </w:r>
+          </w:p>
+        </w:tc>
+      </w:tr>
+      <w:tr>
+        <w:tc>
+          <w:tcPr>
+            <w:tcW w:w="1333" w:type="dxa"/>
+            <w:vAlign w:val="center"/>
+          </w:tcPr>
+          <w:p>
+            <w:pPr>
+              <w:jc w:val="center"/>
+            </w:pPr>
+            <w:r>
+              <w:t>Smallest 3</w:t>
+            </w:r>
+          </w:p>
+        </w:tc>
+        <w:tc>
+          <w:tcPr>
+            <w:tcW w:w="1148" w:type="dxa"/>
+            <w:vAlign w:val="center"/>
+          </w:tcPr>
+          <w:p>
+            <w:pPr>
+              <w:jc w:val="center"/>
+            </w:pPr>
+            <w:r>
+              <w:t>9.70</w:t>
+            </w:r>
+          </w:p>
+        </w:tc>
+        <w:tc>
+          <w:tcPr>
+            <w:tcW w:w="1154" w:type="dxa"/>
+            <w:vAlign w:val="center"/>
+          </w:tcPr>
+          <w:p>
+            <w:pPr>
+              <w:jc w:val="center"/>
+            </w:pPr>
+            <w:r>
+              <w:t>0.50</w:t>
+            </w:r>
+          </w:p>
+        </w:tc>
+        <w:tc>
+          <w:tcPr>
+            <w:tcW w:w="1279" w:type="dxa"/>
+            <w:vAlign w:val="center"/>
+          </w:tcPr>
+          <w:p>
+            <w:pPr>
+              <w:jc w:val="center"/>
+            </w:pPr>
+            <w:r>
+              <w:t>45.00</w:t>
+            </w:r>
+          </w:p>
+        </w:tc>
+        <w:tc>
+          <w:tcPr>
+            <w:tcW w:w="1154" w:type="dxa"/>
+            <w:vAlign w:val="center"/>
+          </w:tcPr>
+          <w:p>
+            <w:pPr>
+              <w:jc w:val="center"/>
+            </w:pPr>
+            <w:r>
+              <w:t>0.798</w:t>
+            </w:r>
+          </w:p>
+        </w:tc>
+        <w:tc>
+          <w:tcPr>
+            <w:tcW w:w="1515" w:type="dxa"/>
+            <w:vAlign w:val="center"/>
+          </w:tcPr>
+          <w:p>
+            <w:pPr>
+              <w:jc w:val="center"/>
+            </w:pPr>
+            <w:r>
+              <w:t>5.56</w:t>
+            </w:r>
+          </w:p>
+        </w:tc>
+        <w:tc>
+          <w:tcPr>
+            <w:tcW w:w="1273" w:type="dxa"/>
+          </w:tcPr>
+          <w:p>
+            <w:pPr>
+              <w:jc w:val="center"/>
+            </w:pPr>
+            <w:r>
+              <w:t>256</w:t>
+            </w:r>
+          </w:p>
+        </w:tc>
+      </w:tr>
+    </w:tbl>
+    <w:p>
       <w:bookmarkStart w:id="0" w:name="_GoBack"/>
       <w:bookmarkEnd w:id="0"/>
+    </w:p>
+    <w:p>
+      <w:r>
+        <w:t>24 July 2017</w:t>
+      </w:r>
+    </w:p>
+    <w:p>
+      <w:pPr>
+        <w:pStyle w:val="ListParagraph"/>
+        <w:numPr>
+          <w:ilvl w:val="0"/>
+          <w:numId w:val="1"/>
+        </w:numPr>
+      </w:pPr>
+      <w:r>
+        <w:t>Analyzing AFM data.</w:t>
+      </w:r>
+    </w:p>
+    <w:p>
+      <w:pPr>
+        <w:pStyle w:val="ListParagraph"/>
+        <w:numPr>
+          <w:ilvl w:val="0"/>
+          <w:numId w:val="1"/>
+        </w:numPr>
+      </w:pPr>
+      <w:r>
+        <w:t xml:space="preserve">Also the new images in the new camera look great, but there’s a lot of reflection at 20x. </w:t>
+      </w:r>
+      <w:proofErr w:type="gramStart"/>
+      <w:r>
+        <w:t>I am now using 10x</w:t>
+      </w:r>
+      <w:proofErr w:type="gramEnd"/>
+      <w:r>
+        <w:t xml:space="preserve">, </w:t>
+      </w:r>
+      <w:proofErr w:type="gramStart"/>
+      <w:r>
+        <w:t>hopefully resolution is good enough</w:t>
+      </w:r>
+      <w:proofErr w:type="gramEnd"/>
+      <w:r>
+        <w:t>!</w:t>
+      </w:r>
+    </w:p>
+    <w:p>
+      <w:pPr>
+        <w:pStyle w:val="ListParagraph"/>
+        <w:numPr>
+          <w:ilvl w:val="0"/>
+          <w:numId w:val="1"/>
+        </w:numPr>
+      </w:pPr>
+      <w:r>
+        <w:t>It makes sense to compare diagonal lengths and diagonal depths. Makes sense to compare lengthwise depths but not cross sections because I can take them at any angle.</w:t>
+      </w:r>
+    </w:p>
+    <w:p/>
+    <w:p/>
+    <w:p>
+      <w:pPr>
+        <w:ind w:left="360"/>
+      </w:pPr>
     </w:p>
     <w:sectPr>
       <w:pgSz w:w="12240" w:h="15840"/>

</xml_diff>